<commit_message>
Behoftes anely'se met new design
</commit_message>
<xml_diff>
--- a/Documentation/Behoeftes Analyse/Behoeftes analyse_Eefje.docx
+++ b/Documentation/Behoeftes Analyse/Behoeftes analyse_Eefje.docx
@@ -587,6 +587,8 @@
         </w:rPr>
         <w:t>4</w:t>
       </w:r>
+      <w:bookmarkStart w:id="0" w:name="_GoBack"/>
+      <w:bookmarkEnd w:id="0"/>
     </w:p>
     <w:p>
       <w:pPr>
@@ -1093,8 +1095,9 @@
           <w:szCs w:val="24"/>
           <w:lang w:val="nl-NL" w:eastAsia="nl-NL"/>
         </w:rPr>
-        <w:t>uizen en spelletjes maakt Die de kinderen helpen met het leren van de een nieuwe taal. In deze eerste versie gaan we alleen de taal Nederlands/ A</w:t>
-      </w:r>
+        <w:t xml:space="preserve">uizen en spelletjes maakt Die de kinderen helpen met het leren van de een nieuwe taal. In deze eerste versie gaan we alleen de taal Nederlands/ </w:t>
+      </w:r>
+      <w:proofErr w:type="spellStart"/>
       <w:r>
         <w:rPr>
           <w:rFonts w:asciiTheme="majorHAnsi" w:hAnsiTheme="majorHAnsi" w:cstheme="majorHAnsi"/>
@@ -1103,8 +1106,19 @@
           <w:szCs w:val="24"/>
           <w:lang w:val="nl-NL" w:eastAsia="nl-NL"/>
         </w:rPr>
+        <w:t>A</w:t>
+      </w:r>
+      <w:r>
+        <w:rPr>
+          <w:rFonts w:asciiTheme="majorHAnsi" w:hAnsiTheme="majorHAnsi" w:cstheme="majorHAnsi"/>
+          <w:color w:val="595959" w:themeColor="text1" w:themeTint="A6"/>
+          <w:sz w:val="24"/>
+          <w:szCs w:val="24"/>
+          <w:lang w:val="nl-NL" w:eastAsia="nl-NL"/>
+        </w:rPr>
         <w:t>mazigh</w:t>
       </w:r>
+      <w:proofErr w:type="spellEnd"/>
       <w:r>
         <w:rPr>
           <w:rFonts w:asciiTheme="majorHAnsi" w:hAnsiTheme="majorHAnsi" w:cstheme="majorHAnsi"/>
@@ -1114,6 +1128,16 @@
           <w:lang w:val="nl-NL" w:eastAsia="nl-NL"/>
         </w:rPr>
         <w:t>.</w:t>
+      </w:r>
+      <w:r>
+        <w:rPr>
+          <w:rFonts w:asciiTheme="majorHAnsi" w:hAnsiTheme="majorHAnsi" w:cstheme="majorHAnsi"/>
+          <w:color w:val="595959" w:themeColor="text1" w:themeTint="A6"/>
+          <w:sz w:val="24"/>
+          <w:szCs w:val="24"/>
+          <w:lang w:val="nl-NL" w:eastAsia="nl-NL"/>
+        </w:rPr>
+        <w:t xml:space="preserve"> En worden kinderen door middel van spelletjes een nieuwe taal aan geleerd</w:t>
       </w:r>
       <w:r>
         <w:rPr>
@@ -1173,28 +1197,51 @@
           <w:ilvl w:val="0"/>
           <w:numId w:val="0"/>
         </w:numPr>
-        <w:ind w:left="216" w:hanging="216"/>
-        <w:rPr>
-          <w:lang w:val="nl-NL"/>
-        </w:rPr>
-      </w:pPr>
-    </w:p>
-    <w:p>
-      <w:pPr>
-        <w:pStyle w:val="ListBullet"/>
-        <w:numPr>
-          <w:ilvl w:val="0"/>
-          <w:numId w:val="0"/>
-        </w:numPr>
-        <w:rPr>
-          <w:rFonts w:asciiTheme="majorHAnsi" w:hAnsiTheme="majorHAnsi" w:cstheme="majorHAnsi"/>
-          <w:sz w:val="24"/>
-          <w:szCs w:val="24"/>
-          <w:lang w:val="nl-NL"/>
-        </w:rPr>
-      </w:pPr>
-      <w:bookmarkStart w:id="0" w:name="_GoBack"/>
-      <w:bookmarkEnd w:id="0"/>
+        <w:rPr>
+          <w:rFonts w:asciiTheme="majorHAnsi" w:hAnsiTheme="majorHAnsi" w:cstheme="majorHAnsi"/>
+          <w:sz w:val="24"/>
+          <w:szCs w:val="24"/>
+          <w:lang w:val="nl-NL"/>
+        </w:rPr>
+      </w:pPr>
+      <w:r>
+        <w:rPr>
+          <w:rFonts w:asciiTheme="majorHAnsi" w:hAnsiTheme="majorHAnsi" w:cstheme="majorHAnsi"/>
+          <w:sz w:val="24"/>
+          <w:szCs w:val="24"/>
+          <w:lang w:val="nl-NL"/>
+        </w:rPr>
+        <w:t>Als professor aan de Universiteit leiden wil de Begaande klant graag een app laten ontwikkelen zodat kinderen eerder en makkelijker een nieuwe taal kunnen leren</w:t>
+      </w:r>
+      <w:r>
+        <w:rPr>
+          <w:rFonts w:asciiTheme="majorHAnsi" w:hAnsiTheme="majorHAnsi" w:cstheme="majorHAnsi"/>
+          <w:sz w:val="24"/>
+          <w:szCs w:val="24"/>
+          <w:lang w:val="nl-NL"/>
+        </w:rPr>
+        <w:t xml:space="preserve">. Daarnaast wil de klant graag de </w:t>
+      </w:r>
+      <w:proofErr w:type="spellStart"/>
+      <w:r>
+        <w:rPr>
+          <w:rFonts w:asciiTheme="majorHAnsi" w:hAnsiTheme="majorHAnsi" w:cstheme="majorHAnsi"/>
+          <w:sz w:val="24"/>
+          <w:szCs w:val="24"/>
+          <w:lang w:val="nl-NL"/>
+        </w:rPr>
+        <w:t>Amazigh</w:t>
+      </w:r>
+      <w:proofErr w:type="spellEnd"/>
+      <w:r>
+        <w:rPr>
+          <w:rFonts w:asciiTheme="majorHAnsi" w:hAnsiTheme="majorHAnsi" w:cstheme="majorHAnsi"/>
+          <w:sz w:val="24"/>
+          <w:szCs w:val="24"/>
+          <w:lang w:val="nl-NL"/>
+        </w:rPr>
+        <w:t xml:space="preserve"> taal beter in de spotlight zetten omdat deze taal steeds belangrijker wordt in de samenleving</w:t>
+      </w:r>
     </w:p>
     <w:p>
       <w:pPr>
@@ -1281,7 +1328,7 @@
           <w:szCs w:val="24"/>
           <w:lang w:val="nl-NL"/>
         </w:rPr>
-        <w:t xml:space="preserve"> jonge kinderen en tieners een nieuwe taal en cultuur aan in een leuke intresante en slimme manier. In</w:t>
+        <w:t xml:space="preserve"> jonge kinderen en tieners een nieuwe taal aan in een leuke intresante en slimme manier. In</w:t>
       </w:r>
       <w:r>
         <w:rPr>
@@ -1299,7 +1346,7 @@
           <w:szCs w:val="24"/>
           <w:lang w:val="nl-NL"/>
         </w:rPr>
-        <w:t>e app heb je de keuze tussen  een Quiz spelen of Oefenen</w:t>
+        <w:t xml:space="preserve">e app heb je de keuze </w:t>
       </w:r>
       <w:r>
         <w:rPr>
@@ -1308,7 +1355,34 @@
           <w:szCs w:val="24"/>
           <w:lang w:val="nl-NL"/>
         </w:rPr>
+        <w:t>tussen een</w:t>
+      </w:r>
+      <w:r>
+        <w:rPr>
+          <w:rFonts w:ascii="Arial" w:hAnsi="Arial" w:cs="Arial"/>
+          <w:sz w:val="24"/>
+          <w:szCs w:val="24"/>
+          <w:lang w:val="nl-NL"/>
+        </w:rPr>
+        <w:t xml:space="preserve"> Quiz spelen of Oefenen</w:t>
+      </w:r>
+      <w:r>
+        <w:rPr>
+          <w:rFonts w:ascii="Arial" w:hAnsi="Arial" w:cs="Arial"/>
+          <w:sz w:val="24"/>
+          <w:szCs w:val="24"/>
+          <w:lang w:val="nl-NL"/>
+        </w:rPr>
         <w:t>.</w:t>
+      </w:r>
+      <w:r>
+        <w:rPr>
+          <w:rFonts w:ascii="Arial" w:hAnsi="Arial" w:cs="Arial"/>
+          <w:sz w:val="24"/>
+          <w:szCs w:val="24"/>
+          <w:lang w:val="nl-NL"/>
+        </w:rPr>
+        <w:t xml:space="preserve"> En wordt in een verticale houding gespeeld</w:t>
       </w:r>
     </w:p>
     <w:p>
@@ -1384,7 +1458,7 @@
           <w:szCs w:val="24"/>
           <w:lang w:val="nl-NL"/>
         </w:rPr>
-        <w:t xml:space="preserve">kindren moeten de taal makkelijk kunnen begrijpen en leeren. En ook plezier hebben tijdens het leren. De app moet </w:t>
+        <w:t>kind</w:t>
       </w:r>
       <w:r>
         <w:rPr>
@@ -1393,7 +1467,7 @@
           <w:szCs w:val="24"/>
           <w:lang w:val="nl-NL"/>
         </w:rPr>
-        <w:t>kunnen worden gedownload  op Android telefoons</w:t>
+        <w:t>e</w:t>
       </w:r>
       <w:r>
         <w:rPr>
@@ -1402,25 +1476,60 @@
           <w:szCs w:val="24"/>
           <w:lang w:val="nl-NL"/>
         </w:rPr>
-        <w:t xml:space="preserve"> zijn in </w:t>
+        <w:t xml:space="preserve">ren moeten de taal makkelijk kunnen begrijpen en leeren. En ook plezier hebben tijdens het leren. De app moet </w:t>
+      </w:r>
+      <w:r>
+        <w:rPr>
+          <w:rFonts w:ascii="Arial" w:hAnsi="Arial" w:cs="Arial"/>
+          <w:sz w:val="24"/>
+          <w:szCs w:val="24"/>
+          <w:lang w:val="nl-NL"/>
+        </w:rPr>
+        <w:t>kunnen worden gedownload op Android telefoons</w:t>
+      </w:r>
+      <w:r>
+        <w:rPr>
+          <w:rFonts w:ascii="Arial" w:hAnsi="Arial" w:cs="Arial"/>
+          <w:sz w:val="24"/>
+          <w:szCs w:val="24"/>
+          <w:lang w:val="nl-NL"/>
+        </w:rPr>
+        <w:t>.</w:t>
       </w:r>
     </w:p>
     <w:p>
       <w:pPr>
-        <w:pStyle w:val="Heading1"/>
-        <w:rPr>
-          <w:lang w:val="nl-NL"/>
-        </w:rPr>
-      </w:pPr>
-      <w:r>
-        <w:rPr>
-          <w:lang w:val="nl-NL"/>
-        </w:rPr>
-        <w:t>Doelgroepen</w:t>
-      </w:r>
+        <w:pStyle w:val="ListBullet"/>
+        <w:numPr>
+          <w:ilvl w:val="0"/>
+          <w:numId w:val="0"/>
+        </w:numPr>
+        <w:ind w:left="216" w:hanging="216"/>
+        <w:rPr>
+          <w:rFonts w:ascii="Arial" w:hAnsi="Arial" w:cs="Arial"/>
+          <w:sz w:val="24"/>
+          <w:szCs w:val="24"/>
+          <w:lang w:val="nl-NL"/>
+        </w:rPr>
+      </w:pPr>
     </w:p>
     <w:p>
       <w:pPr>
+        <w:pStyle w:val="Heading1"/>
+        <w:rPr>
+          <w:lang w:val="nl-NL"/>
+        </w:rPr>
+      </w:pPr>
+      <w:r>
+        <w:rPr>
+          <w:lang w:val="nl-NL"/>
+        </w:rPr>
+        <w:lastRenderedPageBreak/>
+        <w:t>Doelgroepen</w:t>
+      </w:r>
+    </w:p>
+    <w:p>
+      <w:pPr>
         <w:spacing w:after="9"/>
         <w:ind w:right="205"/>
         <w:rPr>
@@ -1439,7 +1548,57 @@
           <w:szCs w:val="24"/>
           <w:lang w:val="nl-NL"/>
         </w:rPr>
-        <w:t>De app wordt speciaal ontwikkeld voor  Kinderen maar kan ook gebruikt worden voor jongeren. Vanwege deze jonge doelgroep worden er makelijke een veel voorkomende worden gebruikt.</w:t>
+        <w:t xml:space="preserve">De app wordt speciaal ontwikkeld voor </w:t>
+      </w:r>
+      <w:r>
+        <w:rPr>
+          <w:rFonts w:ascii="Arial" w:hAnsi="Arial" w:cs="Arial"/>
+          <w:color w:val="424242" w:themeColor="text2" w:themeShade="BF"/>
+          <w:sz w:val="24"/>
+          <w:szCs w:val="24"/>
+          <w:lang w:val="nl-NL"/>
+        </w:rPr>
+        <w:t>k</w:t>
+      </w:r>
+      <w:r>
+        <w:rPr>
+          <w:rFonts w:ascii="Arial" w:hAnsi="Arial" w:cs="Arial"/>
+          <w:color w:val="424242" w:themeColor="text2" w:themeShade="BF"/>
+          <w:sz w:val="24"/>
+          <w:szCs w:val="24"/>
+          <w:lang w:val="nl-NL"/>
+        </w:rPr>
+        <w:t>inderen maar kan ook gebruikt worden voor jongeren.</w:t>
+      </w:r>
+      <w:r>
+        <w:rPr>
+          <w:rFonts w:ascii="Arial" w:hAnsi="Arial" w:cs="Arial"/>
+          <w:color w:val="424242" w:themeColor="text2" w:themeShade="BF"/>
+          <w:sz w:val="24"/>
+          <w:szCs w:val="24"/>
+          <w:lang w:val="nl-NL"/>
+        </w:rPr>
+        <w:t xml:space="preserve"> Basisschoolkinderen vooral.</w:t>
+      </w:r>
+      <w:r>
+        <w:rPr>
+          <w:rFonts w:ascii="Arial" w:hAnsi="Arial" w:cs="Arial"/>
+          <w:color w:val="424242" w:themeColor="text2" w:themeShade="BF"/>
+          <w:sz w:val="24"/>
+          <w:szCs w:val="24"/>
+          <w:lang w:val="nl-NL"/>
+        </w:rPr>
+        <w:t xml:space="preserve"> Vanwege deze jonge doelgroep worden er makelijke een veel voorkomende worden gebruikt.</w:t>
+      </w:r>
+      <w:r>
+        <w:rPr>
+          <w:rFonts w:ascii="Arial" w:hAnsi="Arial" w:cs="Arial"/>
+          <w:color w:val="424242" w:themeColor="text2" w:themeShade="BF"/>
+          <w:sz w:val="24"/>
+          <w:szCs w:val="24"/>
+          <w:lang w:val="nl-NL"/>
+        </w:rPr>
+        <w:br/>
       </w:r>
     </w:p>
     <w:p>
@@ -1453,7 +1612,6 @@
         <w:rPr>
           <w:lang w:val="nl-NL"/>
         </w:rPr>
-        <w:lastRenderedPageBreak/>
         <w:t>Vormgeving</w:t>
       </w:r>
     </w:p>
@@ -1481,7 +1639,77 @@
           <w:szCs w:val="24"/>
           <w:lang w:val="nl-NL"/>
         </w:rPr>
-        <w:t>Inverband met de doel groep worden er vrolijke en felle kleuren gebruikt. Kinderen houden van dingen die op vallen. Toch wordt er erg ogelet dat de  kleuren niet te veel op elkaar lijken en dat alles goed kan worden onderscheiden</w:t>
+        <w:t xml:space="preserve">Inverband met de doel groep worden er vrolijke en felle kleuren gebruikt. </w:t>
+      </w:r>
+      <w:r>
+        <w:rPr>
+          <w:rFonts w:ascii="Arial" w:hAnsi="Arial" w:cs="Arial"/>
+          <w:color w:val="424242" w:themeColor="text2" w:themeShade="BF"/>
+          <w:sz w:val="24"/>
+          <w:szCs w:val="24"/>
+          <w:lang w:val="nl-NL"/>
+        </w:rPr>
+        <w:t>Kinderen</w:t>
+      </w:r>
+      <w:r>
+        <w:rPr>
+          <w:rFonts w:ascii="Arial" w:hAnsi="Arial" w:cs="Arial"/>
+          <w:color w:val="424242" w:themeColor="text2" w:themeShade="BF"/>
+          <w:sz w:val="24"/>
+          <w:szCs w:val="24"/>
+          <w:lang w:val="nl-NL"/>
+        </w:rPr>
+        <w:t xml:space="preserve"> houden van dingen die op vallen. Toch wordt er erg o</w:t>
+      </w:r>
+      <w:r>
+        <w:rPr>
+          <w:rFonts w:ascii="Arial" w:hAnsi="Arial" w:cs="Arial"/>
+          <w:color w:val="424242" w:themeColor="text2" w:themeShade="BF"/>
+          <w:sz w:val="24"/>
+          <w:szCs w:val="24"/>
+          <w:lang w:val="nl-NL"/>
+        </w:rPr>
+        <w:t>p</w:t>
+      </w:r>
+      <w:r>
+        <w:rPr>
+          <w:rFonts w:ascii="Arial" w:hAnsi="Arial" w:cs="Arial"/>
+          <w:color w:val="424242" w:themeColor="text2" w:themeShade="BF"/>
+          <w:sz w:val="24"/>
+          <w:szCs w:val="24"/>
+          <w:lang w:val="nl-NL"/>
+        </w:rPr>
+        <w:t xml:space="preserve">gelet dat </w:t>
+      </w:r>
+      <w:r>
+        <w:rPr>
+          <w:rFonts w:ascii="Arial" w:hAnsi="Arial" w:cs="Arial"/>
+          <w:color w:val="424242" w:themeColor="text2" w:themeShade="BF"/>
+          <w:sz w:val="24"/>
+          <w:szCs w:val="24"/>
+          <w:lang w:val="nl-NL"/>
+        </w:rPr>
+        <w:t>de kleuren</w:t>
+      </w:r>
+      <w:r>
+        <w:rPr>
+          <w:rFonts w:ascii="Arial" w:hAnsi="Arial" w:cs="Arial"/>
+          <w:color w:val="424242" w:themeColor="text2" w:themeShade="BF"/>
+          <w:sz w:val="24"/>
+          <w:szCs w:val="24"/>
+          <w:lang w:val="nl-NL"/>
+        </w:rPr>
+        <w:t xml:space="preserve"> niet te veel op elkaar lijken en dat alles goed kan worden onderscheiden</w:t>
+      </w:r>
+      <w:r>
+        <w:rPr>
+          <w:rFonts w:ascii="Arial" w:hAnsi="Arial" w:cs="Arial"/>
+          <w:color w:val="424242" w:themeColor="text2" w:themeShade="BF"/>
+          <w:sz w:val="24"/>
+          <w:szCs w:val="24"/>
+          <w:lang w:val="nl-NL"/>
+        </w:rPr>
+        <w:t>. De hoofdkleuren die zal worden gebruikt zijn blauw, groen en rood. Dezelfde kleuren als in het logo en de vlag.</w:t>
       </w:r>
     </w:p>
     <w:p>
@@ -1553,7 +1781,125 @@
           <w:szCs w:val="24"/>
           <w:lang w:val="nl-NL"/>
         </w:rPr>
-        <w:t xml:space="preserve">In de app kan er verschillende dingen worden gedaan. Er zijn vocubulaire lijsten om te lezen. Er zijn Quizes Om te kijken hoever je al bent. Er zijn ook spellen om de geleerde woorden te oefenen </w:t>
+        <w:t xml:space="preserve">In de app kan er verschillende dingen worden gedaan. Er zijn vocubulaire lijsten om te lezen. Er zijn </w:t>
+      </w:r>
+      <w:proofErr w:type="spellStart"/>
+      <w:r>
+        <w:rPr>
+          <w:rFonts w:asciiTheme="majorHAnsi" w:hAnsiTheme="majorHAnsi" w:cstheme="majorHAnsi"/>
+          <w:color w:val="404040" w:themeColor="text1" w:themeTint="BF"/>
+          <w:sz w:val="24"/>
+          <w:szCs w:val="24"/>
+          <w:lang w:val="nl-NL"/>
+        </w:rPr>
+        <w:t>Quizes</w:t>
+      </w:r>
+      <w:proofErr w:type="spellEnd"/>
+      <w:r>
+        <w:rPr>
+          <w:rFonts w:asciiTheme="majorHAnsi" w:hAnsiTheme="majorHAnsi" w:cstheme="majorHAnsi"/>
+          <w:color w:val="404040" w:themeColor="text1" w:themeTint="BF"/>
+          <w:sz w:val="24"/>
+          <w:szCs w:val="24"/>
+          <w:lang w:val="nl-NL"/>
+        </w:rPr>
+        <w:t xml:space="preserve"> </w:t>
+      </w:r>
+      <w:r>
+        <w:rPr>
+          <w:rFonts w:asciiTheme="majorHAnsi" w:hAnsiTheme="majorHAnsi" w:cstheme="majorHAnsi"/>
+          <w:color w:val="404040" w:themeColor="text1" w:themeTint="BF"/>
+          <w:sz w:val="24"/>
+          <w:szCs w:val="24"/>
+          <w:lang w:val="nl-NL"/>
+        </w:rPr>
+        <w:t>o</w:t>
+      </w:r>
+      <w:r>
+        <w:rPr>
+          <w:rFonts w:asciiTheme="majorHAnsi" w:hAnsiTheme="majorHAnsi" w:cstheme="majorHAnsi"/>
+          <w:color w:val="404040" w:themeColor="text1" w:themeTint="BF"/>
+          <w:sz w:val="24"/>
+          <w:szCs w:val="24"/>
+          <w:lang w:val="nl-NL"/>
+        </w:rPr>
+        <w:t xml:space="preserve">m te kijken hoever je al bent. Er zijn ook spellen om de woorden te </w:t>
+      </w:r>
+      <w:proofErr w:type="gramStart"/>
+      <w:r>
+        <w:rPr>
+          <w:rFonts w:asciiTheme="majorHAnsi" w:hAnsiTheme="majorHAnsi" w:cstheme="majorHAnsi"/>
+          <w:color w:val="404040" w:themeColor="text1" w:themeTint="BF"/>
+          <w:sz w:val="24"/>
+          <w:szCs w:val="24"/>
+          <w:lang w:val="nl-NL"/>
+        </w:rPr>
+        <w:t xml:space="preserve">oefenen </w:t>
+      </w:r>
+      <w:r>
+        <w:rPr>
+          <w:rFonts w:asciiTheme="majorHAnsi" w:hAnsiTheme="majorHAnsi" w:cstheme="majorHAnsi"/>
+          <w:color w:val="404040" w:themeColor="text1" w:themeTint="BF"/>
+          <w:sz w:val="24"/>
+          <w:szCs w:val="24"/>
+          <w:lang w:val="nl-NL"/>
+        </w:rPr>
+        <w:t>.</w:t>
+      </w:r>
+      <w:proofErr w:type="gramEnd"/>
+      <w:r>
+        <w:rPr>
+          <w:rFonts w:asciiTheme="majorHAnsi" w:hAnsiTheme="majorHAnsi" w:cstheme="majorHAnsi"/>
+          <w:color w:val="404040" w:themeColor="text1" w:themeTint="BF"/>
+          <w:sz w:val="24"/>
+          <w:szCs w:val="24"/>
+          <w:lang w:val="nl-NL"/>
+        </w:rPr>
+        <w:t xml:space="preserve"> Deze woorden kan je oefenen door per </w:t>
+      </w:r>
+      <w:proofErr w:type="spellStart"/>
+      <w:r>
+        <w:rPr>
+          <w:rFonts w:asciiTheme="majorHAnsi" w:hAnsiTheme="majorHAnsi" w:cstheme="majorHAnsi"/>
+          <w:color w:val="404040" w:themeColor="text1" w:themeTint="BF"/>
+          <w:sz w:val="24"/>
+          <w:szCs w:val="24"/>
+          <w:lang w:val="nl-NL"/>
+        </w:rPr>
+        <w:t>Catogorie</w:t>
+      </w:r>
+      <w:proofErr w:type="spellEnd"/>
+      <w:r>
+        <w:rPr>
+          <w:rFonts w:asciiTheme="majorHAnsi" w:hAnsiTheme="majorHAnsi" w:cstheme="majorHAnsi"/>
+          <w:color w:val="404040" w:themeColor="text1" w:themeTint="BF"/>
+          <w:sz w:val="24"/>
+          <w:szCs w:val="24"/>
+          <w:lang w:val="nl-NL"/>
+        </w:rPr>
+        <w:t xml:space="preserve"> te kiezen. Er zullen verschillende </w:t>
+      </w:r>
+      <w:proofErr w:type="spellStart"/>
+      <w:r>
+        <w:rPr>
+          <w:rFonts w:asciiTheme="majorHAnsi" w:hAnsiTheme="majorHAnsi" w:cstheme="majorHAnsi"/>
+          <w:color w:val="404040" w:themeColor="text1" w:themeTint="BF"/>
+          <w:sz w:val="24"/>
+          <w:szCs w:val="24"/>
+          <w:lang w:val="nl-NL"/>
+        </w:rPr>
+        <w:t>catogorien</w:t>
+      </w:r>
+      <w:proofErr w:type="spellEnd"/>
+      <w:r>
+        <w:rPr>
+          <w:rFonts w:asciiTheme="majorHAnsi" w:hAnsiTheme="majorHAnsi" w:cstheme="majorHAnsi"/>
+          <w:color w:val="404040" w:themeColor="text1" w:themeTint="BF"/>
+          <w:sz w:val="24"/>
+          <w:szCs w:val="24"/>
+          <w:lang w:val="nl-NL"/>
+        </w:rPr>
+        <w:t xml:space="preserve"> komen </w:t>
       </w:r>
     </w:p>
     <w:p>
@@ -1582,6 +1928,92 @@
           <w:lang w:val="nl-NL"/>
         </w:rPr>
       </w:pPr>
+      <w:r>
+        <w:rPr>
+          <w:rFonts w:asciiTheme="majorHAnsi" w:hAnsiTheme="majorHAnsi" w:cstheme="majorHAnsi"/>
+          <w:color w:val="404040" w:themeColor="text1" w:themeTint="BF"/>
+          <w:sz w:val="24"/>
+          <w:szCs w:val="24"/>
+          <w:lang w:val="nl-NL"/>
+        </w:rPr>
+        <w:t xml:space="preserve">Het budget van dit project is £5.000. </w:t>
+      </w:r>
+      <w:proofErr w:type="gramStart"/>
+      <w:r>
+        <w:rPr>
+          <w:rFonts w:asciiTheme="majorHAnsi" w:hAnsiTheme="majorHAnsi" w:cstheme="majorHAnsi"/>
+          <w:color w:val="404040" w:themeColor="text1" w:themeTint="BF"/>
+          <w:sz w:val="24"/>
+          <w:szCs w:val="24"/>
+          <w:lang w:val="nl-NL"/>
+        </w:rPr>
+        <w:t>Een  klein</w:t>
+      </w:r>
+      <w:proofErr w:type="gramEnd"/>
+      <w:r>
+        <w:rPr>
+          <w:rFonts w:asciiTheme="majorHAnsi" w:hAnsiTheme="majorHAnsi" w:cstheme="majorHAnsi"/>
+          <w:color w:val="404040" w:themeColor="text1" w:themeTint="BF"/>
+          <w:sz w:val="24"/>
+          <w:szCs w:val="24"/>
+          <w:lang w:val="nl-NL"/>
+        </w:rPr>
+        <w:t xml:space="preserve"> budget maar genoeg voor een werkende app. De app zal alleen verticaal kunnen worden gespeeld. Het ontwerp van de app </w:t>
+      </w:r>
+      <w:proofErr w:type="gramStart"/>
+      <w:r>
+        <w:rPr>
+          <w:rFonts w:asciiTheme="majorHAnsi" w:hAnsiTheme="majorHAnsi" w:cstheme="majorHAnsi"/>
+          <w:color w:val="404040" w:themeColor="text1" w:themeTint="BF"/>
+          <w:sz w:val="24"/>
+          <w:szCs w:val="24"/>
+          <w:lang w:val="nl-NL"/>
+        </w:rPr>
+        <w:t>is  Uiterlijk</w:t>
+      </w:r>
+      <w:proofErr w:type="gramEnd"/>
+      <w:r>
+        <w:rPr>
+          <w:rFonts w:asciiTheme="majorHAnsi" w:hAnsiTheme="majorHAnsi" w:cstheme="majorHAnsi"/>
+          <w:color w:val="404040" w:themeColor="text1" w:themeTint="BF"/>
+          <w:sz w:val="24"/>
+          <w:szCs w:val="24"/>
+          <w:lang w:val="nl-NL"/>
+        </w:rPr>
+        <w:t xml:space="preserve"> 28  </w:t>
+      </w:r>
+      <w:proofErr w:type="spellStart"/>
+      <w:r>
+        <w:rPr>
+          <w:rFonts w:asciiTheme="majorHAnsi" w:hAnsiTheme="majorHAnsi" w:cstheme="majorHAnsi"/>
+          <w:color w:val="404040" w:themeColor="text1" w:themeTint="BF"/>
+          <w:sz w:val="24"/>
+          <w:szCs w:val="24"/>
+          <w:lang w:val="nl-NL"/>
+        </w:rPr>
+        <w:t>october</w:t>
+      </w:r>
+      <w:proofErr w:type="spellEnd"/>
+      <w:r>
+        <w:rPr>
+          <w:rFonts w:asciiTheme="majorHAnsi" w:hAnsiTheme="majorHAnsi" w:cstheme="majorHAnsi"/>
+          <w:color w:val="404040" w:themeColor="text1" w:themeTint="BF"/>
+          <w:sz w:val="24"/>
+          <w:szCs w:val="24"/>
+          <w:lang w:val="nl-NL"/>
+        </w:rPr>
+        <w:t xml:space="preserve"> klaar. En de app</w:t>
+      </w:r>
+      <w:r>
+        <w:rPr>
+          <w:rFonts w:asciiTheme="majorHAnsi" w:hAnsiTheme="majorHAnsi" w:cstheme="majorHAnsi"/>
+          <w:color w:val="404040" w:themeColor="text1" w:themeTint="BF"/>
+          <w:sz w:val="24"/>
+          <w:szCs w:val="24"/>
+          <w:lang w:val="nl-NL"/>
+        </w:rPr>
+        <w:t xml:space="preserve"> “</w:t>
+      </w:r>
     </w:p>
     <w:sectPr>
       <w:footerReference w:type="default" r:id="rId8"/>
@@ -1758,79 +2190,49 @@
                                   <w:pStyle w:val="Footer"/>
                                   <w:jc w:val="right"/>
                                   <w:rPr>
-                                    <w:lang w:val="en-IE"/>
+                                    <w:lang w:val="nl-NL"/>
                                   </w:rPr>
                                 </w:pPr>
                                 <w:r>
                                   <w:rPr>
-                                    <w:lang w:val="en-IE"/>
+                                    <w:lang w:val="nl-NL"/>
                                   </w:rPr>
-                                  <w:t xml:space="preserve">Eefje Karremans, Alex </w:t>
+                                  <w:t>Eefje Karremans,</w:t>
+                                </w:r>
+                                <w:r>
+                                  <w:rPr>
+                                    <w:lang w:val="nl-NL"/>
+                                  </w:rPr>
+                                  <w:t xml:space="preserve"> Jorden van </w:t>
                                 </w:r>
                                 <w:proofErr w:type="spellStart"/>
-                                <w:proofErr w:type="gramStart"/>
                                 <w:r>
                                   <w:rPr>
-                                    <w:lang w:val="en-IE"/>
+                                    <w:lang w:val="nl-NL"/>
                                   </w:rPr>
-                                  <w:t>bor</w:t>
+                                  <w:t>Vegten</w:t>
                                 </w:r>
                                 <w:proofErr w:type="spellEnd"/>
                                 <w:r>
                                   <w:rPr>
-                                    <w:lang w:val="en-IE"/>
+                                    <w:lang w:val="nl-NL"/>
                                   </w:rPr>
-                                  <w:t xml:space="preserve"> ,</w:t>
+                                  <w:t>,</w:t>
                                 </w:r>
-                                <w:proofErr w:type="gramEnd"/>
                                 <w:r>
                                   <w:rPr>
-                                    <w:lang w:val="en-IE"/>
+                                    <w:lang w:val="nl-NL"/>
                                   </w:rPr>
-                                  <w:t xml:space="preserve"> </w:t>
+                                  <w:t xml:space="preserve"> Liam </w:t>
                                 </w:r>
                                 <w:proofErr w:type="spellStart"/>
                                 <w:r>
                                   <w:rPr>
-                                    <w:lang w:val="en-IE"/>
+                                    <w:lang w:val="nl-NL"/>
                                   </w:rPr>
-                                  <w:t>Sybe</w:t>
+                                  <w:t>Meijles</w:t>
                                 </w:r>
                                 <w:proofErr w:type="spellEnd"/>
-                                <w:r>
-                                  <w:rPr>
-                                    <w:lang w:val="en-IE"/>
-                                  </w:rPr>
-                                  <w:t xml:space="preserve"> </w:t>
-                                </w:r>
-                                <w:proofErr w:type="spellStart"/>
-                                <w:r>
-                                  <w:rPr>
-                                    <w:lang w:val="en-IE"/>
-                                  </w:rPr>
-                                  <w:t>Plattje</w:t>
-                                </w:r>
-                                <w:proofErr w:type="spellEnd"/>
-                                <w:r>
-                                  <w:rPr>
-                                    <w:lang w:val="en-IE"/>
-                                  </w:rPr>
-                                  <w:t xml:space="preserve"> , Mart </w:t>
-                                </w:r>
-                                <w:proofErr w:type="spellStart"/>
-                                <w:r>
-                                  <w:rPr>
-                                    <w:lang w:val="en-IE"/>
-                                  </w:rPr>
-                                  <w:t>vd</w:t>
-                                </w:r>
-                                <w:proofErr w:type="spellEnd"/>
-                                <w:r>
-                                  <w:rPr>
-                                    <w:lang w:val="en-IE"/>
-                                  </w:rPr>
-                                  <w:t xml:space="preserve"> Berg</w:t>
-                                </w:r>
                               </w:p>
                             </w:txbxContent>
                           </wps:txbx>
@@ -1871,79 +2273,49 @@
                             <w:pStyle w:val="Footer"/>
                             <w:jc w:val="right"/>
                             <w:rPr>
-                              <w:lang w:val="en-IE"/>
+                              <w:lang w:val="nl-NL"/>
                             </w:rPr>
                           </w:pPr>
                           <w:r>
                             <w:rPr>
-                              <w:lang w:val="en-IE"/>
+                              <w:lang w:val="nl-NL"/>
                             </w:rPr>
-                            <w:t xml:space="preserve">Eefje Karremans, Alex </w:t>
+                            <w:t>Eefje Karremans,</w:t>
+                          </w:r>
+                          <w:r>
+                            <w:rPr>
+                              <w:lang w:val="nl-NL"/>
+                            </w:rPr>
+                            <w:t xml:space="preserve"> Jorden van </w:t>
                           </w:r>
                           <w:proofErr w:type="spellStart"/>
-                          <w:proofErr w:type="gramStart"/>
                           <w:r>
                             <w:rPr>
-                              <w:lang w:val="en-IE"/>
+                              <w:lang w:val="nl-NL"/>
                             </w:rPr>
-                            <w:t>bor</w:t>
+                            <w:t>Vegten</w:t>
                           </w:r>
                           <w:proofErr w:type="spellEnd"/>
                           <w:r>
                             <w:rPr>
-                              <w:lang w:val="en-IE"/>
+                              <w:lang w:val="nl-NL"/>
                             </w:rPr>
-                            <w:t xml:space="preserve"> ,</w:t>
+                            <w:t>,</w:t>
                           </w:r>
-                          <w:proofErr w:type="gramEnd"/>
                           <w:r>
                             <w:rPr>
-                              <w:lang w:val="en-IE"/>
+                              <w:lang w:val="nl-NL"/>
                             </w:rPr>
-                            <w:t xml:space="preserve"> </w:t>
+                            <w:t xml:space="preserve"> Liam </w:t>
                           </w:r>
                           <w:proofErr w:type="spellStart"/>
                           <w:r>
                             <w:rPr>
-                              <w:lang w:val="en-IE"/>
+                              <w:lang w:val="nl-NL"/>
                             </w:rPr>
-                            <w:t>Sybe</w:t>
+                            <w:t>Meijles</w:t>
                           </w:r>
                           <w:proofErr w:type="spellEnd"/>
-                          <w:r>
-                            <w:rPr>
-                              <w:lang w:val="en-IE"/>
-                            </w:rPr>
-                            <w:t xml:space="preserve"> </w:t>
-                          </w:r>
-                          <w:proofErr w:type="spellStart"/>
-                          <w:r>
-                            <w:rPr>
-                              <w:lang w:val="en-IE"/>
-                            </w:rPr>
-                            <w:t>Plattje</w:t>
-                          </w:r>
-                          <w:proofErr w:type="spellEnd"/>
-                          <w:r>
-                            <w:rPr>
-                              <w:lang w:val="en-IE"/>
-                            </w:rPr>
-                            <w:t xml:space="preserve"> , Mart </w:t>
-                          </w:r>
-                          <w:proofErr w:type="spellStart"/>
-                          <w:r>
-                            <w:rPr>
-                              <w:lang w:val="en-IE"/>
-                            </w:rPr>
-                            <w:t>vd</w:t>
-                          </w:r>
-                          <w:proofErr w:type="spellEnd"/>
-                          <w:r>
-                            <w:rPr>
-                              <w:lang w:val="en-IE"/>
-                            </w:rPr>
-                            <w:t xml:space="preserve"> Berg</w:t>
-                          </w:r>
                         </w:p>
                       </w:txbxContent>
                     </v:textbox>
@@ -2055,7 +2427,7 @@
         </mc:Choice>
         <mc:Fallback>
           <w:pict>
-            <v:rect w14:anchorId="4BC66266" id="Rectangle 165" o:spid="_x0000_s1026" style="position:absolute;margin-left:-43.5pt;margin-top:-7.4pt;width:468pt;height:21.6pt;z-index:251661312;visibility:visible;mso-wrap-style:square;mso-wrap-distance-left:9pt;mso-wrap-distance-top:0;mso-wrap-distance-right:9pt;mso-wrap-distance-bottom:0;mso-position-horizontal:absolute;mso-position-horizontal-relative:text;mso-position-vertical:absolute;mso-position-vertical-relative:text;v-text-anchor:middle" o:gfxdata="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" fillcolor="white [3212]" stroked="f" strokeweight="1pt">
+            <v:rect w14:anchorId="42CB6395" id="Rectangle 165" o:spid="_x0000_s1026" style="position:absolute;margin-left:-43.5pt;margin-top:-7.4pt;width:468pt;height:21.6pt;z-index:251661312;visibility:visible;mso-wrap-style:square;mso-wrap-distance-left:9pt;mso-wrap-distance-top:0;mso-wrap-distance-right:9pt;mso-wrap-distance-bottom:0;mso-position-horizontal:absolute;mso-position-horizontal-relative:text;mso-position-vertical:absolute;mso-position-vertical-relative:text;v-text-anchor:middle" o:gfxdata="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" fillcolor="white [3212]" stroked="f" strokeweight="1pt">
               <v:fill opacity="0"/>
             </v:rect>
           </w:pict>
@@ -2102,18 +2474,18 @@
         <w:noProof/>
       </w:rPr>
       <w:drawing>
-        <wp:anchor distT="0" distB="0" distL="114300" distR="114300" simplePos="0" relativeHeight="251666432" behindDoc="1" locked="0" layoutInCell="1" allowOverlap="1" wp14:anchorId="00BC02F1" wp14:editId="0F18DFEC">
+        <wp:anchor distT="0" distB="0" distL="114300" distR="114300" simplePos="0" relativeHeight="251665408" behindDoc="1" locked="0" layoutInCell="1" allowOverlap="1" wp14:anchorId="1F318D23" wp14:editId="0539C882">
           <wp:simplePos x="0" y="0"/>
           <wp:positionH relativeFrom="column">
-            <wp:posOffset>-5745480</wp:posOffset>
+            <wp:posOffset>-3492500</wp:posOffset>
           </wp:positionH>
           <wp:positionV relativeFrom="paragraph">
-            <wp:posOffset>204470</wp:posOffset>
+            <wp:posOffset>55880</wp:posOffset>
           </wp:positionV>
-          <wp:extent cx="9847944" cy="8701405"/>
-          <wp:effectExtent l="0" t="0" r="0" b="0"/>
+          <wp:extent cx="6215534" cy="7305979"/>
+          <wp:effectExtent l="247650" t="247650" r="147320" b="85725"/>
           <wp:wrapNone/>
-          <wp:docPr id="1" name="Picture 1" descr="Image result for android  orange"/>
+          <wp:docPr id="5" name="Picture 5" descr="Image result for Android logo gray"/>
           <wp:cNvGraphicFramePr>
             <a:graphicFrameLocks xmlns:a="http://schemas.openxmlformats.org/drawingml/2006/main" noChangeAspect="1"/>
           </wp:cNvGraphicFramePr>
@@ -2121,7 +2493,7 @@
             <a:graphicData uri="http://schemas.openxmlformats.org/drawingml/2006/picture">
               <pic:pic xmlns:pic="http://schemas.openxmlformats.org/drawingml/2006/picture">
                 <pic:nvPicPr>
-                  <pic:cNvPr id="0" name="Picture 3" descr="Image result for android  orange"/>
+                  <pic:cNvPr id="0" name="Picture 1" descr="Image result for Android logo gray"/>
                   <pic:cNvPicPr>
                     <a:picLocks noChangeAspect="1" noChangeArrowheads="1"/>
                   </pic:cNvPicPr>
@@ -2140,9 +2512,9 @@
                   </a:stretch>
                 </pic:blipFill>
                 <pic:spPr bwMode="auto">
-                  <a:xfrm>
+                  <a:xfrm rot="1551300">
                     <a:off x="0" y="0"/>
-                    <a:ext cx="9847944" cy="8701405"/>
+                    <a:ext cx="6215534" cy="7305979"/>
                   </a:xfrm>
                   <a:prstGeom prst="rect">
                     <a:avLst/>
@@ -2321,7 +2693,7 @@
   <w:abstractNum w:abstractNumId="8" w15:restartNumberingAfterBreak="0">
     <w:nsid w:val="FFFFFF88"/>
     <w:multiLevelType w:val="singleLevel"/>
-    <w:tmpl w:val="CF6E5E46"/>
+    <w:tmpl w:val="76842644"/>
     <w:lvl w:ilvl="0">
       <w:start w:val="1"/>
       <w:numFmt w:val="decimal"/>
@@ -3415,12 +3787,12 @@
     <w:rsid w:val="00492067"/>
     <w:pPr>
       <w:pBdr>
-        <w:top w:val="single" w:sz="4" w:space="5" w:color="722711" w:themeColor="accent4" w:themeShade="80"/>
-        <w:left w:val="single" w:sz="4" w:space="4" w:color="722711" w:themeColor="accent4" w:themeShade="80"/>
-        <w:bottom w:val="single" w:sz="4" w:space="5" w:color="722711" w:themeColor="accent4" w:themeShade="80"/>
-        <w:right w:val="single" w:sz="4" w:space="4" w:color="722711" w:themeColor="accent4" w:themeShade="80"/>
+        <w:top w:val="single" w:sz="4" w:space="5" w:color="204559" w:themeColor="accent4" w:themeShade="80"/>
+        <w:left w:val="single" w:sz="4" w:space="4" w:color="204559" w:themeColor="accent4" w:themeShade="80"/>
+        <w:bottom w:val="single" w:sz="4" w:space="5" w:color="204559" w:themeColor="accent4" w:themeShade="80"/>
+        <w:right w:val="single" w:sz="4" w:space="4" w:color="204559" w:themeColor="accent4" w:themeShade="80"/>
       </w:pBdr>
-      <w:shd w:val="clear" w:color="auto" w:fill="722711" w:themeFill="accent4" w:themeFillShade="80"/>
+      <w:shd w:val="clear" w:color="auto" w:fill="204559" w:themeFill="accent4" w:themeFillShade="80"/>
       <w:spacing w:before="0" w:line="240" w:lineRule="auto"/>
       <w:ind w:left="-576" w:right="7344"/>
       <w:jc w:val="center"/>
@@ -3441,7 +3813,7 @@
       <w:b/>
       <w:color w:val="FFFFFF" w:themeColor="background1"/>
       <w:sz w:val="28"/>
-      <w:shd w:val="clear" w:color="auto" w:fill="722711" w:themeFill="accent4" w:themeFillShade="80"/>
+      <w:shd w:val="clear" w:color="auto" w:fill="204559" w:themeFill="accent4" w:themeFillShade="80"/>
     </w:rPr>
   </w:style>
   <w:style w:type="character" w:customStyle="1" w:styleId="Heading1Char">
@@ -3564,12 +3936,12 @@
     <w:rsid w:val="001C30B8"/>
     <w:pPr>
       <w:pBdr>
-        <w:top w:val="single" w:sz="4" w:space="5" w:color="722711" w:themeColor="accent4" w:themeShade="80"/>
-        <w:left w:val="single" w:sz="4" w:space="4" w:color="722711" w:themeColor="accent4" w:themeShade="80"/>
-        <w:bottom w:val="single" w:sz="4" w:space="5" w:color="722711" w:themeColor="accent4" w:themeShade="80"/>
-        <w:right w:val="single" w:sz="4" w:space="4" w:color="722711" w:themeColor="accent4" w:themeShade="80"/>
+        <w:top w:val="single" w:sz="4" w:space="5" w:color="204559" w:themeColor="accent4" w:themeShade="80"/>
+        <w:left w:val="single" w:sz="4" w:space="4" w:color="204559" w:themeColor="accent4" w:themeShade="80"/>
+        <w:bottom w:val="single" w:sz="4" w:space="5" w:color="204559" w:themeColor="accent4" w:themeShade="80"/>
+        <w:right w:val="single" w:sz="4" w:space="4" w:color="204559" w:themeColor="accent4" w:themeShade="80"/>
       </w:pBdr>
-      <w:shd w:val="clear" w:color="auto" w:fill="722711" w:themeFill="accent4" w:themeFillShade="80"/>
+      <w:shd w:val="clear" w:color="auto" w:fill="204559" w:themeFill="accent4" w:themeFillShade="80"/>
       <w:spacing w:before="0" w:after="480" w:line="300" w:lineRule="auto"/>
       <w:ind w:left="5040" w:right="1800"/>
     </w:pPr>
@@ -4479,7 +4851,7 @@
       <w:tblPr/>
       <w:tcPr>
         <w:tcBorders>
-          <w:bottom w:val="single" w:sz="4" w:space="0" w:color="EB977D" w:themeColor="accent4" w:themeTint="99"/>
+          <w:bottom w:val="single" w:sz="4" w:space="0" w:color="89B9D4" w:themeColor="accent4" w:themeTint="99"/>
         </w:tcBorders>
       </w:tcPr>
     </w:tblStylePr>
@@ -4491,7 +4863,7 @@
       <w:tblPr/>
       <w:tcPr>
         <w:tcBorders>
-          <w:top w:val="single" w:sz="4" w:space="0" w:color="EB977D" w:themeColor="accent4" w:themeTint="99"/>
+          <w:top w:val="single" w:sz="4" w:space="0" w:color="89B9D4" w:themeColor="accent4" w:themeTint="99"/>
         </w:tcBorders>
       </w:tcPr>
     </w:tblStylePr>
@@ -4510,13 +4882,13 @@
     <w:tblStylePr w:type="band1Vert">
       <w:tblPr/>
       <w:tcPr>
-        <w:shd w:val="clear" w:color="auto" w:fill="F8DCD3" w:themeFill="accent4" w:themeFillTint="33"/>
+        <w:shd w:val="clear" w:color="auto" w:fill="D7E7F0" w:themeFill="accent4" w:themeFillTint="33"/>
       </w:tcPr>
     </w:tblStylePr>
     <w:tblStylePr w:type="band1Horz">
       <w:tblPr/>
       <w:tcPr>
-        <w:shd w:val="clear" w:color="auto" w:fill="F8DCD3" w:themeFill="accent4" w:themeFillTint="33"/>
+        <w:shd w:val="clear" w:color="auto" w:fill="D7E7F0" w:themeFill="accent4" w:themeFillTint="33"/>
       </w:tcPr>
     </w:tblStylePr>
   </w:style>
@@ -4690,7 +5062,7 @@
 <file path=word/theme/theme1.xml><?xml version="1.0" encoding="utf-8"?>
 <a:theme xmlns:a="http://schemas.openxmlformats.org/drawingml/2006/main" name="Office Theme">
   <a:themeElements>
-    <a:clrScheme name="Custom 1">
+    <a:clrScheme name="Custom 9">
       <a:dk1>
         <a:srgbClr val="000000"/>
       </a:dk1>
@@ -4713,7 +5085,7 @@
         <a:srgbClr val="F69200"/>
       </a:accent3>
       <a:accent4>
-        <a:srgbClr val="DF5327"/>
+        <a:srgbClr val="418AB3"/>
       </a:accent4>
       <a:accent5>
         <a:srgbClr val="FEC306"/>
@@ -4953,7 +5325,7 @@
 </file>
 
 <file path=customXml/itemProps1.xml><?xml version="1.0" encoding="utf-8"?>
-<ds:datastoreItem xmlns:ds="http://schemas.openxmlformats.org/officeDocument/2006/customXml" ds:itemID="{C97EE35B-24E9-4CC4-84C3-93F3A36E0A06}">
+<ds:datastoreItem xmlns:ds="http://schemas.openxmlformats.org/officeDocument/2006/customXml" ds:itemID="{BEBD45F6-7409-46CB-B8AB-B3774D43A957}">
   <ds:schemaRefs>
     <ds:schemaRef ds:uri="http://schemas.openxmlformats.org/officeDocument/2006/bibliography"/>
   </ds:schemaRefs>

</xml_diff>